<commit_message>
update name of repo
</commit_message>
<xml_diff>
--- a/funding/GRFP-2025-6/GRFP_personal_statement-JG.docx
+++ b/funding/GRFP-2025-6/GRFP_personal_statement-JG.docx
@@ -981,7 +981,15 @@
           <w:sz w:val="22"/>
           <w:szCs w:val="22"/>
         </w:rPr>
-        <w:t xml:space="preserve"> position at the hatchery for the summer. I soon found myself facing one of the most difficult decisions of my academic career: should I accept this prestigious internship or pursue my passion for corals? Ultimately, after much deliberation, I made the difficult decision to call the hatchery manager and decline her offer, despite the time and effort invested in the interview process. While the hatchery position was an incredible </w:t>
+        <w:t xml:space="preserve"> position at the hatchery for the summer. I soon found myself facing one of the most difficult decisions of my academic career: should I accept this prestigious internship or pursue my passion for corals? Ultimately, after much deliberation, I made the decision to call the hatchery manager and decline her offer, despite the time and effort invested in the interview process. While the hatchery position was an incredible opportunity</w:t>
+      </w:r>
+      <w:r>
+        <w:rPr>
+          <w:rFonts w:ascii="Times New Roman" w:hAnsi="Times New Roman" w:cs="Times New Roman"/>
+          <w:sz w:val="22"/>
+          <w:szCs w:val="22"/>
+        </w:rPr>
+        <w:t xml:space="preserve"> and </w:t>
       </w:r>
       <w:r>
         <w:rPr>
@@ -990,6 +998,94 @@
           <w:szCs w:val="22"/>
         </w:rPr>
         <w:lastRenderedPageBreak/>
+        <w:t>one many of my colleagues would have jumped at</w:t>
+      </w:r>
+      <w:r>
+        <w:rPr>
+          <w:rFonts w:ascii="Times New Roman" w:hAnsi="Times New Roman" w:cs="Times New Roman"/>
+          <w:sz w:val="22"/>
+          <w:szCs w:val="22"/>
+        </w:rPr>
+        <w:t xml:space="preserve">, </w:t>
+      </w:r>
+      <w:r>
+        <w:rPr>
+          <w:rFonts w:ascii="Times New Roman" w:hAnsi="Times New Roman" w:cs="Times New Roman"/>
+          <w:sz w:val="22"/>
+          <w:szCs w:val="22"/>
+        </w:rPr>
+        <w:t xml:space="preserve">my growing fascination </w:t>
+      </w:r>
+      <w:r>
+        <w:rPr>
+          <w:rFonts w:ascii="Times New Roman" w:hAnsi="Times New Roman" w:cs="Times New Roman"/>
+          <w:sz w:val="22"/>
+          <w:szCs w:val="22"/>
+        </w:rPr>
+        <w:t xml:space="preserve">and obsession </w:t>
+      </w:r>
+      <w:r>
+        <w:rPr>
+          <w:rFonts w:ascii="Times New Roman" w:hAnsi="Times New Roman" w:cs="Times New Roman"/>
+          <w:sz w:val="22"/>
+          <w:szCs w:val="22"/>
+        </w:rPr>
+        <w:t xml:space="preserve">with coral reef research and my determination to pursue it compelled me to dedicate my </w:t>
+      </w:r>
+      <w:r>
+        <w:rPr>
+          <w:rFonts w:ascii="Times New Roman" w:hAnsi="Times New Roman" w:cs="Times New Roman"/>
+          <w:sz w:val="22"/>
+          <w:szCs w:val="22"/>
+        </w:rPr>
+        <w:t xml:space="preserve">time </w:t>
+      </w:r>
+      <w:r>
+        <w:rPr>
+          <w:rFonts w:ascii="Times New Roman" w:hAnsi="Times New Roman" w:cs="Times New Roman"/>
+          <w:sz w:val="22"/>
+          <w:szCs w:val="22"/>
+        </w:rPr>
+        <w:t>to learning from the coral aquaculture master himself, Eli Alaniz.</w:t>
+      </w:r>
+      <w:r>
+        <w:rPr>
+          <w:rFonts w:ascii="Times New Roman" w:hAnsi="Times New Roman" w:cs="Times New Roman"/>
+          <w:sz w:val="22"/>
+          <w:szCs w:val="22"/>
+        </w:rPr>
+        <w:t xml:space="preserve"> </w:t>
+      </w:r>
+      <w:r>
+        <w:rPr>
+          <w:rFonts w:ascii="Times New Roman" w:hAnsi="Times New Roman" w:cs="Times New Roman"/>
+          <w:sz w:val="22"/>
+          <w:szCs w:val="22"/>
+        </w:rPr>
+        <w:t xml:space="preserve">That conversation </w:t>
+      </w:r>
+      <w:r>
+        <w:rPr>
+          <w:rFonts w:ascii="Times New Roman" w:hAnsi="Times New Roman" w:cs="Times New Roman"/>
+          <w:sz w:val="22"/>
+          <w:szCs w:val="22"/>
+        </w:rPr>
+        <w:t>with Eli lead to</w:t>
+      </w:r>
+      <w:r>
+        <w:rPr>
+          <w:rFonts w:ascii="Times New Roman" w:hAnsi="Times New Roman" w:cs="Times New Roman"/>
+          <w:sz w:val="22"/>
+          <w:szCs w:val="22"/>
+        </w:rPr>
+        <w:t xml:space="preserve"> a year-long </w:t>
+      </w:r>
+      <w:r>
+        <w:rPr>
+          <w:rFonts w:ascii="Times New Roman" w:hAnsi="Times New Roman" w:cs="Times New Roman"/>
+          <w:sz w:val="22"/>
+          <w:szCs w:val="22"/>
+        </w:rPr>
         <w:t>opportunity</w:t>
       </w:r>
       <w:r>
@@ -998,70 +1094,6 @@
           <w:sz w:val="22"/>
           <w:szCs w:val="22"/>
         </w:rPr>
-        <w:t xml:space="preserve"> and </w:t>
-      </w:r>
-      <w:r>
-        <w:rPr>
-          <w:rFonts w:ascii="Times New Roman" w:hAnsi="Times New Roman" w:cs="Times New Roman"/>
-          <w:sz w:val="22"/>
-          <w:szCs w:val="22"/>
-        </w:rPr>
-        <w:t>one many of my colleagues would have jumped at</w:t>
-      </w:r>
-      <w:r>
-        <w:rPr>
-          <w:rFonts w:ascii="Times New Roman" w:hAnsi="Times New Roman" w:cs="Times New Roman"/>
-          <w:sz w:val="22"/>
-          <w:szCs w:val="22"/>
-        </w:rPr>
-        <w:t xml:space="preserve">, </w:t>
-      </w:r>
-      <w:r>
-        <w:rPr>
-          <w:rFonts w:ascii="Times New Roman" w:hAnsi="Times New Roman" w:cs="Times New Roman"/>
-          <w:sz w:val="22"/>
-          <w:szCs w:val="22"/>
-        </w:rPr>
-        <w:t xml:space="preserve">my growing fascination </w:t>
-      </w:r>
-      <w:r>
-        <w:rPr>
-          <w:rFonts w:ascii="Times New Roman" w:hAnsi="Times New Roman" w:cs="Times New Roman"/>
-          <w:sz w:val="22"/>
-          <w:szCs w:val="22"/>
-        </w:rPr>
-        <w:t xml:space="preserve">and obsession </w:t>
-      </w:r>
-      <w:r>
-        <w:rPr>
-          <w:rFonts w:ascii="Times New Roman" w:hAnsi="Times New Roman" w:cs="Times New Roman"/>
-          <w:sz w:val="22"/>
-          <w:szCs w:val="22"/>
-        </w:rPr>
-        <w:t xml:space="preserve">with coral reef research and my determination to pursue it compelled me to dedicate my </w:t>
-      </w:r>
-      <w:r>
-        <w:rPr>
-          <w:rFonts w:ascii="Times New Roman" w:hAnsi="Times New Roman" w:cs="Times New Roman"/>
-          <w:sz w:val="22"/>
-          <w:szCs w:val="22"/>
-        </w:rPr>
-        <w:t xml:space="preserve">time </w:t>
-      </w:r>
-      <w:r>
-        <w:rPr>
-          <w:rFonts w:ascii="Times New Roman" w:hAnsi="Times New Roman" w:cs="Times New Roman"/>
-          <w:sz w:val="22"/>
-          <w:szCs w:val="22"/>
-        </w:rPr>
-        <w:t>to learning from the coral aquaculture master himself, Eli Alaniz.</w:t>
-      </w:r>
-      <w:r>
-        <w:rPr>
-          <w:rFonts w:ascii="Times New Roman" w:hAnsi="Times New Roman" w:cs="Times New Roman"/>
-          <w:sz w:val="22"/>
-          <w:szCs w:val="22"/>
-        </w:rPr>
         <w:t xml:space="preserve"> </w:t>
       </w:r>
       <w:r>
@@ -1070,39 +1102,15 @@
           <w:sz w:val="22"/>
           <w:szCs w:val="22"/>
         </w:rPr>
-        <w:t xml:space="preserve">That conversation </w:t>
-      </w:r>
-      <w:r>
-        <w:rPr>
-          <w:rFonts w:ascii="Times New Roman" w:hAnsi="Times New Roman" w:cs="Times New Roman"/>
-          <w:sz w:val="22"/>
-          <w:szCs w:val="22"/>
-        </w:rPr>
-        <w:t>with Eli lead to</w:t>
-      </w:r>
-      <w:r>
-        <w:rPr>
-          <w:rFonts w:ascii="Times New Roman" w:hAnsi="Times New Roman" w:cs="Times New Roman"/>
-          <w:sz w:val="22"/>
-          <w:szCs w:val="22"/>
-        </w:rPr>
-        <w:t xml:space="preserve"> a year-long </w:t>
-      </w:r>
-      <w:r>
-        <w:rPr>
-          <w:rFonts w:ascii="Times New Roman" w:hAnsi="Times New Roman" w:cs="Times New Roman"/>
-          <w:sz w:val="22"/>
-          <w:szCs w:val="22"/>
-        </w:rPr>
-        <w:t>un-paid opportunity</w:t>
-      </w:r>
-      <w:r>
-        <w:rPr>
-          <w:rFonts w:ascii="Times New Roman" w:hAnsi="Times New Roman" w:cs="Times New Roman"/>
-          <w:sz w:val="22"/>
-          <w:szCs w:val="22"/>
-        </w:rPr>
-        <w:t xml:space="preserve"> which I</w:t>
+        <w:t>where</w:t>
+      </w:r>
+      <w:r>
+        <w:rPr>
+          <w:rFonts w:ascii="Times New Roman" w:hAnsi="Times New Roman" w:cs="Times New Roman"/>
+          <w:sz w:val="22"/>
+          <w:szCs w:val="22"/>
+        </w:rPr>
+        <w:t xml:space="preserve"> I</w:t>
       </w:r>
       <w:r>
         <w:rPr>
@@ -1150,7 +1158,23 @@
           <w:sz w:val="22"/>
           <w:szCs w:val="22"/>
         </w:rPr>
-        <w:t>statistical methods to optimize day-to-day operations. This experience became one of the most formative of my career</w:t>
+        <w:t xml:space="preserve">statistical methods </w:t>
+      </w:r>
+      <w:r>
+        <w:rPr>
+          <w:rFonts w:ascii="Times New Roman" w:hAnsi="Times New Roman" w:cs="Times New Roman"/>
+          <w:sz w:val="22"/>
+          <w:szCs w:val="22"/>
+        </w:rPr>
+        <w:t xml:space="preserve">(R) </w:t>
+      </w:r>
+      <w:r>
+        <w:rPr>
+          <w:rFonts w:ascii="Times New Roman" w:hAnsi="Times New Roman" w:cs="Times New Roman"/>
+          <w:sz w:val="22"/>
+          <w:szCs w:val="22"/>
+        </w:rPr>
+        <w:t>to optimize day-to-day operations. This experience became one of the most formative of my career</w:t>
       </w:r>
       <w:r>
         <w:rPr>
@@ -1174,190 +1198,15 @@
           <w:sz w:val="22"/>
           <w:szCs w:val="22"/>
         </w:rPr>
-        <w:t>as long as I knew what I wanted to do with my life that the universe would step aside such that I could make what I wanted happen.</w:t>
-      </w:r>
-    </w:p>
-    <w:p>
-      <w:pPr>
-        <w:spacing w:line="240" w:lineRule="auto"/>
-        <w:ind w:firstLine="720"/>
-        <w:rPr>
-          <w:rFonts w:ascii="Times New Roman" w:hAnsi="Times New Roman" w:cs="Times New Roman"/>
-          <w:sz w:val="22"/>
-          <w:szCs w:val="22"/>
-        </w:rPr>
-      </w:pPr>
-    </w:p>
-    <w:p>
-      <w:pPr>
-        <w:spacing w:line="240" w:lineRule="auto"/>
-        <w:ind w:firstLine="720"/>
-        <w:rPr>
-          <w:rFonts w:ascii="Times New Roman" w:hAnsi="Times New Roman" w:cs="Times New Roman"/>
-          <w:sz w:val="22"/>
-          <w:szCs w:val="22"/>
-        </w:rPr>
-      </w:pPr>
-    </w:p>
-    <w:p>
-      <w:pPr>
-        <w:spacing w:line="240" w:lineRule="auto"/>
-        <w:ind w:firstLine="720"/>
-        <w:rPr>
-          <w:rFonts w:ascii="Times New Roman" w:hAnsi="Times New Roman" w:cs="Times New Roman"/>
-          <w:sz w:val="22"/>
-          <w:szCs w:val="22"/>
-        </w:rPr>
-      </w:pPr>
-      <w:r>
-        <w:rPr>
-          <w:rFonts w:ascii="Times New Roman" w:hAnsi="Times New Roman" w:cs="Times New Roman"/>
-          <w:sz w:val="22"/>
-          <w:szCs w:val="22"/>
-        </w:rPr>
-        <w:t>My interest in plant genomics stems from my inherent desire to understand not only the molecular mechanics driving plants, but also how plants are intricately integrated into ecosystems alongside other flora and fauna. I believe that understanding ecosystems at each trophic level is essential for developing informed conservation strategies, and as Boyce Thompson emphasized, research plays a crucial role in addressing global challenges such as environmental sustainability. I view plant genomics as a potential tool for advancing conservation driven solutions, and by exploring plant genetics via the Plant Genome REU, I believe I can contribute to the growing body of knowledge necessary to address these challenges, particularly within the context of marine ecosystems.</w:t>
-      </w:r>
-    </w:p>
-    <w:p>
-      <w:pPr>
-        <w:spacing w:line="240" w:lineRule="auto"/>
-        <w:ind w:firstLine="720"/>
-        <w:rPr>
-          <w:rFonts w:ascii="Times New Roman" w:hAnsi="Times New Roman" w:cs="Times New Roman"/>
-          <w:sz w:val="22"/>
-          <w:szCs w:val="22"/>
-        </w:rPr>
-      </w:pPr>
-      <w:r>
-        <w:rPr>
-          <w:rFonts w:ascii="Times New Roman" w:hAnsi="Times New Roman" w:cs="Times New Roman"/>
-          <w:sz w:val="22"/>
-          <w:szCs w:val="22"/>
-        </w:rPr>
-        <w:t>Up until present day my current academic journey has equipped me with a strong foundation in both biological research and computational methods. As an undergraduate researcher I have had the fortunate to work on three research projects which have honed my skills in both hands-on techniques, lab work, and data analysis.</w:t>
-      </w:r>
-    </w:p>
-    <w:p>
-      <w:pPr>
-        <w:spacing w:line="240" w:lineRule="auto"/>
-        <w:ind w:firstLine="720"/>
-        <w:rPr>
-          <w:rFonts w:ascii="Times New Roman" w:hAnsi="Times New Roman" w:cs="Times New Roman"/>
-          <w:sz w:val="22"/>
-          <w:szCs w:val="22"/>
-        </w:rPr>
-      </w:pPr>
-      <w:r>
-        <w:rPr>
-          <w:rFonts w:ascii="Times New Roman" w:hAnsi="Times New Roman" w:cs="Times New Roman"/>
-          <w:sz w:val="22"/>
-          <w:szCs w:val="22"/>
-        </w:rPr>
-        <w:t xml:space="preserve">My academic career at university began with an initial project focused on the taxonomic identification of larval specimens collected during sampling trips in the Gulf of Mexico. The project aimed to investigate the processes and mechanisms influencing the survival of early life stages of finfish and other larval species. By the utilization of larval sampling techniques from boat-based surveys, we were able to predict recruitment success and population strength under changing environmental conditions. This initial project significantly deepened my understanding of the critical role early-stage marine organisms play in the health of fish populations and their ability to respond to environmental changes with respect to time. </w:t>
-      </w:r>
-    </w:p>
-    <w:p>
-      <w:pPr>
-        <w:spacing w:line="240" w:lineRule="auto"/>
-        <w:ind w:firstLine="720"/>
-        <w:rPr>
-          <w:rFonts w:ascii="Times New Roman" w:hAnsi="Times New Roman" w:cs="Times New Roman"/>
-          <w:sz w:val="22"/>
-          <w:szCs w:val="22"/>
-        </w:rPr>
-      </w:pPr>
-      <w:r>
-        <w:rPr>
-          <w:rFonts w:ascii="Times New Roman" w:hAnsi="Times New Roman" w:cs="Times New Roman"/>
-          <w:sz w:val="22"/>
-          <w:szCs w:val="22"/>
-        </w:rPr>
-        <w:t>Building on my first project, I then contributed to a study investigating shell morphology of Eastern oysters (Crassostrea virginica) collected from various locations along the Texas Gulf Coast. The objective of the study sought to determine whether variations in shell structure could be linked to genetic differences. Live oysters were collected and transported to a hatchery, where broodstock were raised, harvested, and analyzed using 3D structured light scanning techniques. By combining population-based biostatistics with advanced 3D imaging technology, the project explored how environmental factors and genetic variation influence oyster morphology. Our method established standardized methods for assessing oyster shell form utilizing structured light scanning techniques, which is now crucial for conservation and restoration efforts, particularly as Eastern oysters face challenges from climate change and overfishing along the Texas coast.</w:t>
-      </w:r>
-    </w:p>
-    <w:p>
-      <w:pPr>
-        <w:spacing w:line="240" w:lineRule="auto"/>
-        <w:ind w:firstLine="720"/>
-        <w:rPr>
-          <w:rFonts w:ascii="Times New Roman" w:hAnsi="Times New Roman" w:cs="Times New Roman"/>
-          <w:sz w:val="22"/>
-          <w:szCs w:val="22"/>
-        </w:rPr>
-      </w:pPr>
-      <w:r>
-        <w:rPr>
-          <w:rFonts w:ascii="Times New Roman" w:hAnsi="Times New Roman" w:cs="Times New Roman"/>
-          <w:sz w:val="22"/>
-          <w:szCs w:val="22"/>
-        </w:rPr>
-        <w:t xml:space="preserve">Currently, my ongoing research focuses on coral skeletons that were collected 40 years ago from Kwajalein Atoll in the Marshal Islands. Coral reefs, which support a vast array of marine life, have historically been difficult to assess in terms of biodiversity due to the challenges of identifying coral species based solely on their skeletal morphology. The project currently involves extracting DNA from coral skeletons that were preserved with sodium hypochlorite and applying next-generation sequencing </w:t>
-      </w:r>
-      <w:r>
-        <w:rPr>
-          <w:rFonts w:ascii="Times New Roman" w:hAnsi="Times New Roman" w:cs="Times New Roman"/>
-          <w:sz w:val="22"/>
-          <w:szCs w:val="22"/>
-        </w:rPr>
-        <w:lastRenderedPageBreak/>
-        <w:t>(NGS) and metabarcoding techniques to assess the feasibility of DNA extraction from these preserved specimens. The goal is to currently identify coral species and their associated symbiotic organisms from the prepared skeletons, while also testing the hypothesis that the corals had rafted to the atoll from nearby islands using phylogeography. This work is critical for developing methods to quantify coral biodiversity, particularly as coral reefs face ongoing threats from environmental degradation.</w:t>
-      </w:r>
-    </w:p>
-    <w:p>
-      <w:pPr>
-        <w:spacing w:line="240" w:lineRule="auto"/>
-        <w:ind w:firstLine="720"/>
-        <w:rPr>
-          <w:rFonts w:ascii="Times New Roman" w:hAnsi="Times New Roman" w:cs="Times New Roman"/>
-          <w:sz w:val="22"/>
-          <w:szCs w:val="22"/>
-        </w:rPr>
-      </w:pPr>
-      <w:r>
-        <w:rPr>
-          <w:rFonts w:ascii="Times New Roman" w:hAnsi="Times New Roman" w:cs="Times New Roman"/>
-          <w:sz w:val="22"/>
-          <w:szCs w:val="22"/>
-        </w:rPr>
-        <w:t xml:space="preserve">It is through these diverse research experiences that have deepened my understanding of the intersection between biology, computational tools, and conservation. They have equipped me with valuable skills in genetic analysis, sequencing technologies, and data interpretation, all of which I am eager to apply to the study of plants! </w:t>
-      </w:r>
-    </w:p>
-    <w:p>
-      <w:pPr>
-        <w:spacing w:line="240" w:lineRule="auto"/>
-        <w:ind w:firstLine="720"/>
-        <w:rPr>
-          <w:rFonts w:ascii="Times New Roman" w:hAnsi="Times New Roman" w:cs="Times New Roman"/>
-          <w:sz w:val="22"/>
-          <w:szCs w:val="22"/>
-        </w:rPr>
-      </w:pPr>
-      <w:r>
-        <w:rPr>
-          <w:rFonts w:ascii="Times New Roman" w:hAnsi="Times New Roman" w:cs="Times New Roman"/>
-          <w:sz w:val="22"/>
-          <w:szCs w:val="22"/>
-        </w:rPr>
-        <w:t>Lastly, my experience as a General Chemistry teaching assistant and my leadership role in managing 17 other teaching assistants has honed my communication and leadership abilities. I have learned how to foster collaboration, manage complex tasks, and ensure the smooth operation of teaching General Chemistry I whilst being involved with multiple research projects in tandem, all of which are transferable skills that I will bring to the collaborative environment of the Boyce Thompson Institute.</w:t>
-      </w:r>
-    </w:p>
-    <w:p>
-      <w:pPr>
-        <w:spacing w:line="240" w:lineRule="auto"/>
-        <w:ind w:firstLine="720"/>
-        <w:rPr>
-          <w:rFonts w:ascii="Times New Roman" w:hAnsi="Times New Roman" w:cs="Times New Roman"/>
-          <w:sz w:val="22"/>
-          <w:szCs w:val="22"/>
-        </w:rPr>
-      </w:pPr>
-      <w:r>
-        <w:rPr>
-          <w:rFonts w:ascii="Times New Roman" w:hAnsi="Times New Roman" w:cs="Times New Roman"/>
-          <w:sz w:val="22"/>
-          <w:szCs w:val="22"/>
-        </w:rPr>
-        <w:t>Ultimately, I believe this Plant Genome REU program will provide me with the hands-on experience, mentorship, and exposure to cutting-edge research necessary for my academic and career goals in genomics, bioinformatics, and environmental science. The program’s interdisciplinary approach aligns perfectly with my career aspirations, as I am to bridge the fields of marine invertebrate biology and plant genomics to enhance our understanding and conservation of marine ecosystems. I am excited to bring my passion, skills, and interdisciplinary perspective to this program, and I am confident it will play a pivotal role in shaping my future research endeavors.</w:t>
+        <w:t>as long as I knew what I wanted to do with my life that the universe would step aside</w:t>
+      </w:r>
+      <w:r>
+        <w:rPr>
+          <w:rFonts w:ascii="Times New Roman" w:hAnsi="Times New Roman" w:cs="Times New Roman"/>
+          <w:sz w:val="22"/>
+          <w:szCs w:val="22"/>
+        </w:rPr>
+        <w:t>.</w:t>
       </w:r>
     </w:p>
     <w:sectPr>

</xml_diff>